<commit_message>
Removed author of the doc file, it's just an example file.
</commit_message>
<xml_diff>
--- a/test/files/file1.docx
+++ b/test/files/file1.docx
@@ -9,6 +9,8 @@
           <w:rFonts w:eastAsia="Times New Roman"/>
         </w:rPr>
       </w:pPr>
+      <w:bookmarkStart w:id="0" w:name="_GoBack"/>
+      <w:bookmarkEnd w:id="0"/>
       <w:r>
         <w:rPr>
           <w:rFonts w:eastAsia="Times New Roman"/>
@@ -40,10 +42,7 @@
         <w:t>With some more text</w:t>
       </w:r>
     </w:p>
-    <w:p>
-      <w:bookmarkStart w:id="0" w:name="_GoBack"/>
-      <w:bookmarkEnd w:id="0"/>
-    </w:p>
+    <w:p/>
     <w:sectPr>
       <w:pgSz w:w="12240" w:h="15840"/>
       <w:pgMar w:top="1440" w:right="1440" w:bottom="1440" w:left="1440" w:header="720" w:footer="720" w:gutter="0"/>

</xml_diff>